<commit_message>
+notes for week2 on NN search algorithms
</commit_message>
<xml_diff>
--- a/ml_clustering_notes.docx
+++ b/ml_clustering_notes.docx
@@ -92,7 +92,10 @@
         </w:numPr>
       </w:pPr>
       <w:r>
-        <w:t>Often it could be an unsupervised learning in contrast to regression and clustering</w:t>
+        <w:t>Often it could be an unsupervised learning in contrast to regression and cl</w:t>
+      </w:r>
+      <w:r>
+        <w:t>assification</w:t>
       </w:r>
     </w:p>
     <w:p>
@@ -574,7 +577,62 @@
         </w:numPr>
       </w:pPr>
       <w:r>
-        <w:t>KD-trees work fine when we have low or medium dimensionality (#of features &lt; #of observations)</w:t>
+        <w:t xml:space="preserve">KD-trees work fine when we have low or medium dimensionality </w:t>
+      </w:r>
+      <w:r>
+        <w:rPr>
+          <w:noProof/>
+        </w:rPr>
+        <w:drawing>
+          <wp:inline distT="0" distB="0" distL="0" distR="0" wp14:anchorId="2FA2452E" wp14:editId="2B723796">
+            <wp:extent cx="4333164" cy="406435"/>
+            <wp:effectExtent l="0" t="0" r="0" b="0"/>
+            <wp:docPr id="18" name="Picture 18"/>
+            <wp:cNvGraphicFramePr>
+              <a:graphicFrameLocks xmlns:a="http://schemas.openxmlformats.org/drawingml/2006/main" noChangeAspect="1"/>
+            </wp:cNvGraphicFramePr>
+            <a:graphic xmlns:a="http://schemas.openxmlformats.org/drawingml/2006/main">
+              <a:graphicData uri="http://schemas.openxmlformats.org/drawingml/2006/picture">
+                <pic:pic xmlns:pic="http://schemas.openxmlformats.org/drawingml/2006/picture">
+                  <pic:nvPicPr>
+                    <pic:cNvPr id="1" name=""/>
+                    <pic:cNvPicPr/>
+                  </pic:nvPicPr>
+                  <pic:blipFill>
+                    <a:blip r:embed="rId11"/>
+                    <a:stretch>
+                      <a:fillRect/>
+                    </a:stretch>
+                  </pic:blipFill>
+                  <pic:spPr>
+                    <a:xfrm>
+                      <a:off x="0" y="0"/>
+                      <a:ext cx="4690378" cy="439940"/>
+                    </a:xfrm>
+                    <a:prstGeom prst="rect">
+                      <a:avLst/>
+                    </a:prstGeom>
+                  </pic:spPr>
+                </pic:pic>
+              </a:graphicData>
+            </a:graphic>
+          </wp:inline>
+        </w:drawing>
+      </w:r>
+      <w:r>
+        <w:t xml:space="preserve"> </w:t>
+      </w:r>
+    </w:p>
+    <w:p>
+      <w:pPr>
+        <w:pStyle w:val="ListParagraph"/>
+        <w:numPr>
+          <w:ilvl w:val="1"/>
+          <w:numId w:val="2"/>
+        </w:numPr>
+      </w:pPr>
+      <w:r>
+        <w:t>Grouping data points in boxes and storing this infor in a decision tree</w:t>
       </w:r>
     </w:p>
     <w:p>
@@ -605,7 +663,7 @@
                     <pic:cNvPicPr/>
                   </pic:nvPicPr>
                   <pic:blipFill>
-                    <a:blip r:embed="rId11"/>
+                    <a:blip r:embed="rId12"/>
                     <a:stretch>
                       <a:fillRect/>
                     </a:stretch>
@@ -654,7 +712,7 @@
                     <pic:cNvPicPr/>
                   </pic:nvPicPr>
                   <pic:blipFill>
-                    <a:blip r:embed="rId12"/>
+                    <a:blip r:embed="rId13"/>
                     <a:stretch>
                       <a:fillRect/>
                     </a:stretch>
@@ -684,6 +742,18 @@
         </w:numPr>
       </w:pPr>
       <w:r>
+        <w:t>Options</w:t>
+      </w:r>
+    </w:p>
+    <w:p>
+      <w:pPr>
+        <w:pStyle w:val="ListParagraph"/>
+        <w:numPr>
+          <w:ilvl w:val="2"/>
+          <w:numId w:val="2"/>
+        </w:numPr>
+      </w:pPr>
+      <w:r>
         <w:t>Which dimension to split on?</w:t>
       </w:r>
     </w:p>
@@ -691,7 +761,7 @@
       <w:pPr>
         <w:pStyle w:val="ListParagraph"/>
         <w:numPr>
-          <w:ilvl w:val="2"/>
+          <w:ilvl w:val="3"/>
           <w:numId w:val="2"/>
         </w:numPr>
       </w:pPr>
@@ -703,24 +773,387 @@
       <w:pPr>
         <w:pStyle w:val="ListParagraph"/>
         <w:numPr>
+          <w:ilvl w:val="2"/>
+          <w:numId w:val="2"/>
+        </w:numPr>
+      </w:pPr>
+      <w:r>
+        <w:t>What value split at?</w:t>
+      </w:r>
+    </w:p>
+    <w:p>
+      <w:pPr>
+        <w:pStyle w:val="ListParagraph"/>
+        <w:numPr>
+          <w:ilvl w:val="3"/>
+          <w:numId w:val="2"/>
+        </w:numPr>
+      </w:pPr>
+      <w:r>
+        <w:t>Median or center of the box</w:t>
+      </w:r>
+    </w:p>
+    <w:p>
+      <w:pPr>
+        <w:pStyle w:val="ListParagraph"/>
+        <w:numPr>
+          <w:ilvl w:val="2"/>
+          <w:numId w:val="2"/>
+        </w:numPr>
+      </w:pPr>
+      <w:r>
+        <w:t>When do we stop?</w:t>
+      </w:r>
+    </w:p>
+    <w:p>
+      <w:pPr>
+        <w:pStyle w:val="ListParagraph"/>
+        <w:numPr>
+          <w:ilvl w:val="3"/>
+          <w:numId w:val="2"/>
+        </w:numPr>
+      </w:pPr>
+      <w:r>
+        <w:t>Fewer than m points left OR box hits minimum width</w:t>
+      </w:r>
+    </w:p>
+    <w:p>
+      <w:pPr>
+        <w:pStyle w:val="ListParagraph"/>
+        <w:numPr>
           <w:ilvl w:val="1"/>
           <w:numId w:val="2"/>
         </w:numPr>
       </w:pPr>
       <w:r>
-        <w:t>What value split at?</w:t>
-      </w:r>
-    </w:p>
-    <w:p>
-      <w:pPr>
-        <w:pStyle w:val="ListParagraph"/>
-        <w:numPr>
-          <w:ilvl w:val="2"/>
-          <w:numId w:val="2"/>
-        </w:numPr>
-      </w:pPr>
-      <w:r>
-        <w:t>Median or center of the box</w:t>
+        <w:t>Algorithm:</w:t>
+      </w:r>
+    </w:p>
+    <w:p>
+      <w:pPr>
+        <w:pStyle w:val="ListParagraph"/>
+        <w:numPr>
+          <w:ilvl w:val="2"/>
+          <w:numId w:val="2"/>
+        </w:numPr>
+      </w:pPr>
+      <w:r>
+        <w:t>1) Find our query point: Essentially we store all points in the leafs or a tree. To find the query point, we start from top of the tree and find where our query point is located.</w:t>
+      </w:r>
+    </w:p>
+    <w:p>
+      <w:pPr>
+        <w:pStyle w:val="ListParagraph"/>
+        <w:numPr>
+          <w:ilvl w:val="2"/>
+          <w:numId w:val="2"/>
+        </w:numPr>
+      </w:pPr>
+      <w:r>
+        <w:rPr>
+          <w:noProof/>
+        </w:rPr>
+        <w:drawing>
+          <wp:inline distT="0" distB="0" distL="0" distR="0" wp14:anchorId="1F9D7A30" wp14:editId="02A63D59">
+            <wp:extent cx="1189249" cy="846465"/>
+            <wp:effectExtent l="0" t="0" r="0" b="0"/>
+            <wp:docPr id="10" name="Picture 10"/>
+            <wp:cNvGraphicFramePr>
+              <a:graphicFrameLocks xmlns:a="http://schemas.openxmlformats.org/drawingml/2006/main" noChangeAspect="1"/>
+            </wp:cNvGraphicFramePr>
+            <a:graphic xmlns:a="http://schemas.openxmlformats.org/drawingml/2006/main">
+              <a:graphicData uri="http://schemas.openxmlformats.org/drawingml/2006/picture">
+                <pic:pic xmlns:pic="http://schemas.openxmlformats.org/drawingml/2006/picture">
+                  <pic:nvPicPr>
+                    <pic:cNvPr id="1" name=""/>
+                    <pic:cNvPicPr/>
+                  </pic:nvPicPr>
+                  <pic:blipFill>
+                    <a:blip r:embed="rId14"/>
+                    <a:stretch>
+                      <a:fillRect/>
+                    </a:stretch>
+                  </pic:blipFill>
+                  <pic:spPr>
+                    <a:xfrm>
+                      <a:off x="0" y="0"/>
+                      <a:ext cx="1203978" cy="856948"/>
+                    </a:xfrm>
+                    <a:prstGeom prst="rect">
+                      <a:avLst/>
+                    </a:prstGeom>
+                  </pic:spPr>
+                </pic:pic>
+              </a:graphicData>
+            </a:graphic>
+          </wp:inline>
+        </w:drawing>
+      </w:r>
+    </w:p>
+    <w:p>
+      <w:pPr>
+        <w:pStyle w:val="ListParagraph"/>
+        <w:numPr>
+          <w:ilvl w:val="2"/>
+          <w:numId w:val="2"/>
+        </w:numPr>
+      </w:pPr>
+      <w:r>
+        <w:t>2) Looking for nearest neighbour in th</w:t>
+      </w:r>
+      <w:r>
+        <w:t>e same node/</w:t>
+      </w:r>
+      <w:r>
+        <w:t>box</w:t>
+      </w:r>
+      <w:r>
+        <w:t>/leaf</w:t>
+      </w:r>
+    </w:p>
+    <w:p>
+      <w:pPr>
+        <w:pStyle w:val="ListParagraph"/>
+        <w:numPr>
+          <w:ilvl w:val="2"/>
+          <w:numId w:val="2"/>
+        </w:numPr>
+      </w:pPr>
+      <w:r>
+        <w:rPr>
+          <w:noProof/>
+        </w:rPr>
+        <w:drawing>
+          <wp:inline distT="0" distB="0" distL="0" distR="0" wp14:anchorId="7E8EB04E" wp14:editId="53C44B8C">
+            <wp:extent cx="2056661" cy="866830"/>
+            <wp:effectExtent l="0" t="0" r="1270" b="0"/>
+            <wp:docPr id="11" name="Picture 11"/>
+            <wp:cNvGraphicFramePr>
+              <a:graphicFrameLocks xmlns:a="http://schemas.openxmlformats.org/drawingml/2006/main" noChangeAspect="1"/>
+            </wp:cNvGraphicFramePr>
+            <a:graphic xmlns:a="http://schemas.openxmlformats.org/drawingml/2006/main">
+              <a:graphicData uri="http://schemas.openxmlformats.org/drawingml/2006/picture">
+                <pic:pic xmlns:pic="http://schemas.openxmlformats.org/drawingml/2006/picture">
+                  <pic:nvPicPr>
+                    <pic:cNvPr id="1" name=""/>
+                    <pic:cNvPicPr/>
+                  </pic:nvPicPr>
+                  <pic:blipFill>
+                    <a:blip r:embed="rId15"/>
+                    <a:stretch>
+                      <a:fillRect/>
+                    </a:stretch>
+                  </pic:blipFill>
+                  <pic:spPr>
+                    <a:xfrm>
+                      <a:off x="0" y="0"/>
+                      <a:ext cx="2082116" cy="877558"/>
+                    </a:xfrm>
+                    <a:prstGeom prst="rect">
+                      <a:avLst/>
+                    </a:prstGeom>
+                  </pic:spPr>
+                </pic:pic>
+              </a:graphicData>
+            </a:graphic>
+          </wp:inline>
+        </w:drawing>
+      </w:r>
+    </w:p>
+    <w:p>
+      <w:pPr>
+        <w:pStyle w:val="ListParagraph"/>
+        <w:numPr>
+          <w:ilvl w:val="2"/>
+          <w:numId w:val="2"/>
+        </w:numPr>
+      </w:pPr>
+      <w:r>
+        <w:t>3)</w:t>
+      </w:r>
+      <w:r>
+        <w:t xml:space="preserve"> Looking for closest NNs in other leafs nearby</w:t>
+      </w:r>
+    </w:p>
+    <w:p>
+      <w:pPr>
+        <w:pStyle w:val="ListParagraph"/>
+        <w:numPr>
+          <w:ilvl w:val="2"/>
+          <w:numId w:val="2"/>
+        </w:numPr>
+      </w:pPr>
+      <w:r>
+        <w:rPr>
+          <w:noProof/>
+        </w:rPr>
+        <w:lastRenderedPageBreak/>
+        <w:drawing>
+          <wp:inline distT="0" distB="0" distL="0" distR="0" wp14:anchorId="7EC4817C" wp14:editId="002293C7">
+            <wp:extent cx="2785485" cy="1379726"/>
+            <wp:effectExtent l="0" t="0" r="0" b="0"/>
+            <wp:docPr id="12" name="Picture 12"/>
+            <wp:cNvGraphicFramePr>
+              <a:graphicFrameLocks xmlns:a="http://schemas.openxmlformats.org/drawingml/2006/main" noChangeAspect="1"/>
+            </wp:cNvGraphicFramePr>
+            <a:graphic xmlns:a="http://schemas.openxmlformats.org/drawingml/2006/main">
+              <a:graphicData uri="http://schemas.openxmlformats.org/drawingml/2006/picture">
+                <pic:pic xmlns:pic="http://schemas.openxmlformats.org/drawingml/2006/picture">
+                  <pic:nvPicPr>
+                    <pic:cNvPr id="1" name=""/>
+                    <pic:cNvPicPr/>
+                  </pic:nvPicPr>
+                  <pic:blipFill>
+                    <a:blip r:embed="rId16"/>
+                    <a:stretch>
+                      <a:fillRect/>
+                    </a:stretch>
+                  </pic:blipFill>
+                  <pic:spPr>
+                    <a:xfrm>
+                      <a:off x="0" y="0"/>
+                      <a:ext cx="2815816" cy="1394750"/>
+                    </a:xfrm>
+                    <a:prstGeom prst="rect">
+                      <a:avLst/>
+                    </a:prstGeom>
+                  </pic:spPr>
+                </pic:pic>
+              </a:graphicData>
+            </a:graphic>
+          </wp:inline>
+        </w:drawing>
+      </w:r>
+      <w:r>
+        <w:t xml:space="preserve"> </w:t>
+      </w:r>
+    </w:p>
+    <w:p>
+      <w:pPr>
+        <w:pStyle w:val="ListParagraph"/>
+        <w:numPr>
+          <w:ilvl w:val="2"/>
+          <w:numId w:val="2"/>
+        </w:numPr>
+      </w:pPr>
+      <w:r>
+        <w:t>To optimize search here, we calculate the distance to boundary box. If this distance is higher than the smallest distance so far, than we ignore it</w:t>
+      </w:r>
+      <w:r>
+        <w:t xml:space="preserve"> (prune it)</w:t>
+      </w:r>
+      <w:r>
+        <w:t>. Otherwise, we will start computing distances to the points in that box:</w:t>
+      </w:r>
+    </w:p>
+    <w:p>
+      <w:pPr>
+        <w:pStyle w:val="ListParagraph"/>
+        <w:numPr>
+          <w:ilvl w:val="2"/>
+          <w:numId w:val="2"/>
+        </w:numPr>
+      </w:pPr>
+      <w:r>
+        <w:rPr>
+          <w:noProof/>
+        </w:rPr>
+        <w:drawing>
+          <wp:inline distT="0" distB="0" distL="0" distR="0" wp14:anchorId="4217E75B" wp14:editId="436AD98C">
+            <wp:extent cx="1775945" cy="1652796"/>
+            <wp:effectExtent l="0" t="0" r="0" b="5080"/>
+            <wp:docPr id="13" name="Picture 13"/>
+            <wp:cNvGraphicFramePr>
+              <a:graphicFrameLocks xmlns:a="http://schemas.openxmlformats.org/drawingml/2006/main" noChangeAspect="1"/>
+            </wp:cNvGraphicFramePr>
+            <a:graphic xmlns:a="http://schemas.openxmlformats.org/drawingml/2006/main">
+              <a:graphicData uri="http://schemas.openxmlformats.org/drawingml/2006/picture">
+                <pic:pic xmlns:pic="http://schemas.openxmlformats.org/drawingml/2006/picture">
+                  <pic:nvPicPr>
+                    <pic:cNvPr id="1" name=""/>
+                    <pic:cNvPicPr/>
+                  </pic:nvPicPr>
+                  <pic:blipFill>
+                    <a:blip r:embed="rId17"/>
+                    <a:stretch>
+                      <a:fillRect/>
+                    </a:stretch>
+                  </pic:blipFill>
+                  <pic:spPr>
+                    <a:xfrm>
+                      <a:off x="0" y="0"/>
+                      <a:ext cx="1791168" cy="1666964"/>
+                    </a:xfrm>
+                    <a:prstGeom prst="rect">
+                      <a:avLst/>
+                    </a:prstGeom>
+                  </pic:spPr>
+                </pic:pic>
+              </a:graphicData>
+            </a:graphic>
+          </wp:inline>
+        </w:drawing>
+      </w:r>
+    </w:p>
+    <w:p>
+      <w:pPr>
+        <w:pStyle w:val="ListParagraph"/>
+        <w:numPr>
+          <w:ilvl w:val="2"/>
+          <w:numId w:val="2"/>
+        </w:numPr>
+      </w:pPr>
+      <w:r>
+        <w:t>4) We look to other boxes, and can prune them effectively:</w:t>
+      </w:r>
+    </w:p>
+    <w:p>
+      <w:pPr>
+        <w:pStyle w:val="ListParagraph"/>
+        <w:numPr>
+          <w:ilvl w:val="2"/>
+          <w:numId w:val="2"/>
+        </w:numPr>
+      </w:pPr>
+      <w:r>
+        <w:rPr>
+          <w:noProof/>
+        </w:rPr>
+        <w:drawing>
+          <wp:inline distT="0" distB="0" distL="0" distR="0" wp14:anchorId="1E179C41" wp14:editId="39C6EC1F">
+            <wp:extent cx="2056079" cy="1182761"/>
+            <wp:effectExtent l="0" t="0" r="1905" b="0"/>
+            <wp:docPr id="14" name="Picture 14"/>
+            <wp:cNvGraphicFramePr>
+              <a:graphicFrameLocks xmlns:a="http://schemas.openxmlformats.org/drawingml/2006/main" noChangeAspect="1"/>
+            </wp:cNvGraphicFramePr>
+            <a:graphic xmlns:a="http://schemas.openxmlformats.org/drawingml/2006/main">
+              <a:graphicData uri="http://schemas.openxmlformats.org/drawingml/2006/picture">
+                <pic:pic xmlns:pic="http://schemas.openxmlformats.org/drawingml/2006/picture">
+                  <pic:nvPicPr>
+                    <pic:cNvPr id="1" name=""/>
+                    <pic:cNvPicPr/>
+                  </pic:nvPicPr>
+                  <pic:blipFill>
+                    <a:blip r:embed="rId18"/>
+                    <a:stretch>
+                      <a:fillRect/>
+                    </a:stretch>
+                  </pic:blipFill>
+                  <pic:spPr>
+                    <a:xfrm>
+                      <a:off x="0" y="0"/>
+                      <a:ext cx="2064854" cy="1187809"/>
+                    </a:xfrm>
+                    <a:prstGeom prst="rect">
+                      <a:avLst/>
+                    </a:prstGeom>
+                  </pic:spPr>
+                </pic:pic>
+              </a:graphicData>
+            </a:graphic>
+          </wp:inline>
+        </w:drawing>
       </w:r>
     </w:p>
     <w:p>
@@ -732,22 +1165,967 @@
         </w:numPr>
       </w:pPr>
       <w:r>
-        <w:t>When do we stop?</w:t>
-      </w:r>
-    </w:p>
-    <w:p>
-      <w:pPr>
-        <w:pStyle w:val="ListParagraph"/>
-        <w:numPr>
-          <w:ilvl w:val="2"/>
-          <w:numId w:val="2"/>
-        </w:numPr>
-      </w:pPr>
-      <w:r>
-        <w:t>Fewer thatn m points left OR box hits minimum width</w:t>
+        <w:t>Complexity:</w:t>
+      </w:r>
+    </w:p>
+    <w:p>
+      <w:pPr>
+        <w:pStyle w:val="ListParagraph"/>
+        <w:numPr>
+          <w:ilvl w:val="2"/>
+          <w:numId w:val="2"/>
+        </w:numPr>
+      </w:pPr>
+      <w:r>
+        <w:t>O(log N) – O(N)</w:t>
+      </w:r>
+    </w:p>
+    <w:p>
+      <w:pPr>
+        <w:pStyle w:val="ListParagraph"/>
+        <w:numPr>
+          <w:ilvl w:val="2"/>
+          <w:numId w:val="2"/>
+        </w:numPr>
+      </w:pPr>
+      <w:r>
+        <w:t>In general much more efficient than brute. Unless we are very unlucky, and that the structure of KD-trees is really bad</w:t>
+      </w:r>
+      <w:r>
+        <w:t>:</w:t>
+      </w:r>
+    </w:p>
+    <w:p>
+      <w:pPr>
+        <w:pStyle w:val="ListParagraph"/>
+        <w:numPr>
+          <w:ilvl w:val="2"/>
+          <w:numId w:val="2"/>
+        </w:numPr>
+      </w:pPr>
+      <w:r>
+        <w:t xml:space="preserve"> </w:t>
+      </w:r>
+      <w:r>
+        <w:rPr>
+          <w:noProof/>
+        </w:rPr>
+        <w:drawing>
+          <wp:inline distT="0" distB="0" distL="0" distR="0" wp14:anchorId="743D45E5" wp14:editId="7C8FC325">
+            <wp:extent cx="3227696" cy="1940204"/>
+            <wp:effectExtent l="0" t="0" r="0" b="3175"/>
+            <wp:docPr id="15" name="Picture 15"/>
+            <wp:cNvGraphicFramePr>
+              <a:graphicFrameLocks xmlns:a="http://schemas.openxmlformats.org/drawingml/2006/main" noChangeAspect="1"/>
+            </wp:cNvGraphicFramePr>
+            <a:graphic xmlns:a="http://schemas.openxmlformats.org/drawingml/2006/main">
+              <a:graphicData uri="http://schemas.openxmlformats.org/drawingml/2006/picture">
+                <pic:pic xmlns:pic="http://schemas.openxmlformats.org/drawingml/2006/picture">
+                  <pic:nvPicPr>
+                    <pic:cNvPr id="1" name=""/>
+                    <pic:cNvPicPr/>
+                  </pic:nvPicPr>
+                  <pic:blipFill>
+                    <a:blip r:embed="rId19"/>
+                    <a:stretch>
+                      <a:fillRect/>
+                    </a:stretch>
+                  </pic:blipFill>
+                  <pic:spPr>
+                    <a:xfrm>
+                      <a:off x="0" y="0"/>
+                      <a:ext cx="3246451" cy="1951478"/>
+                    </a:xfrm>
+                    <a:prstGeom prst="rect">
+                      <a:avLst/>
+                    </a:prstGeom>
+                  </pic:spPr>
+                </pic:pic>
+              </a:graphicData>
+            </a:graphic>
+          </wp:inline>
+        </w:drawing>
+      </w:r>
+    </w:p>
+    <w:p>
+      <w:pPr>
+        <w:pStyle w:val="ListParagraph"/>
+        <w:numPr>
+          <w:ilvl w:val="2"/>
+          <w:numId w:val="2"/>
+        </w:numPr>
+      </w:pPr>
+      <w:r>
+        <w:rPr>
+          <w:noProof/>
+        </w:rPr>
+        <w:lastRenderedPageBreak/>
+        <w:drawing>
+          <wp:inline distT="0" distB="0" distL="0" distR="0" wp14:anchorId="7E0FCAC6" wp14:editId="293C9F94">
+            <wp:extent cx="3179604" cy="1948391"/>
+            <wp:effectExtent l="0" t="0" r="1905" b="0"/>
+            <wp:docPr id="16" name="Picture 16"/>
+            <wp:cNvGraphicFramePr>
+              <a:graphicFrameLocks xmlns:a="http://schemas.openxmlformats.org/drawingml/2006/main" noChangeAspect="1"/>
+            </wp:cNvGraphicFramePr>
+            <a:graphic xmlns:a="http://schemas.openxmlformats.org/drawingml/2006/main">
+              <a:graphicData uri="http://schemas.openxmlformats.org/drawingml/2006/picture">
+                <pic:pic xmlns:pic="http://schemas.openxmlformats.org/drawingml/2006/picture">
+                  <pic:nvPicPr>
+                    <pic:cNvPr id="1" name=""/>
+                    <pic:cNvPicPr/>
+                  </pic:nvPicPr>
+                  <pic:blipFill>
+                    <a:blip r:embed="rId20"/>
+                    <a:stretch>
+                      <a:fillRect/>
+                    </a:stretch>
+                  </pic:blipFill>
+                  <pic:spPr>
+                    <a:xfrm>
+                      <a:off x="0" y="0"/>
+                      <a:ext cx="3195512" cy="1958139"/>
+                    </a:xfrm>
+                    <a:prstGeom prst="rect">
+                      <a:avLst/>
+                    </a:prstGeom>
+                  </pic:spPr>
+                </pic:pic>
+              </a:graphicData>
+            </a:graphic>
+          </wp:inline>
+        </w:drawing>
+      </w:r>
+    </w:p>
+    <w:p>
+      <w:pPr>
+        <w:pStyle w:val="ListParagraph"/>
+        <w:numPr>
+          <w:ilvl w:val="2"/>
+          <w:numId w:val="2"/>
+        </w:numPr>
+      </w:pPr>
+      <w:r>
+        <w:t>When dimensions (D) is high =&gt; KD-trees not very effective</w:t>
+      </w:r>
+    </w:p>
+    <w:p>
+      <w:pPr>
+        <w:pStyle w:val="ListParagraph"/>
+        <w:numPr>
+          <w:ilvl w:val="1"/>
+          <w:numId w:val="2"/>
+        </w:numPr>
+      </w:pPr>
+      <w:r>
+        <w:t>KD tree limitations:</w:t>
+      </w:r>
+    </w:p>
+    <w:p>
+      <w:pPr>
+        <w:pStyle w:val="ListParagraph"/>
+        <w:numPr>
+          <w:ilvl w:val="2"/>
+          <w:numId w:val="2"/>
+        </w:numPr>
+      </w:pPr>
+      <w:r>
+        <w:t xml:space="preserve">In general it is hard to </w:t>
+      </w:r>
+      <w:r>
+        <w:t>implement them efficiently</w:t>
+      </w:r>
+    </w:p>
+    <w:p>
+      <w:pPr>
+        <w:pStyle w:val="ListParagraph"/>
+        <w:numPr>
+          <w:ilvl w:val="2"/>
+          <w:numId w:val="2"/>
+        </w:numPr>
+      </w:pPr>
+      <w:r>
+        <w:t>Ineffective when we have many dimensions:</w:t>
+      </w:r>
+    </w:p>
+    <w:p>
+      <w:pPr>
+        <w:pStyle w:val="ListParagraph"/>
+        <w:numPr>
+          <w:ilvl w:val="2"/>
+          <w:numId w:val="2"/>
+        </w:numPr>
+      </w:pPr>
+      <w:r>
+        <w:rPr>
+          <w:noProof/>
+        </w:rPr>
+        <w:drawing>
+          <wp:inline distT="0" distB="0" distL="0" distR="0" wp14:anchorId="13FBB7F4" wp14:editId="74E0F020">
+            <wp:extent cx="3355353" cy="1719618"/>
+            <wp:effectExtent l="0" t="0" r="0" b="0"/>
+            <wp:docPr id="20" name="Picture 20"/>
+            <wp:cNvGraphicFramePr>
+              <a:graphicFrameLocks xmlns:a="http://schemas.openxmlformats.org/drawingml/2006/main" noChangeAspect="1"/>
+            </wp:cNvGraphicFramePr>
+            <a:graphic xmlns:a="http://schemas.openxmlformats.org/drawingml/2006/main">
+              <a:graphicData uri="http://schemas.openxmlformats.org/drawingml/2006/picture">
+                <pic:pic xmlns:pic="http://schemas.openxmlformats.org/drawingml/2006/picture">
+                  <pic:nvPicPr>
+                    <pic:cNvPr id="1" name=""/>
+                    <pic:cNvPicPr/>
+                  </pic:nvPicPr>
+                  <pic:blipFill>
+                    <a:blip r:embed="rId21"/>
+                    <a:stretch>
+                      <a:fillRect/>
+                    </a:stretch>
+                  </pic:blipFill>
+                  <pic:spPr>
+                    <a:xfrm>
+                      <a:off x="0" y="0"/>
+                      <a:ext cx="3388384" cy="1736546"/>
+                    </a:xfrm>
+                    <a:prstGeom prst="rect">
+                      <a:avLst/>
+                    </a:prstGeom>
+                  </pic:spPr>
+                </pic:pic>
+              </a:graphicData>
+            </a:graphic>
+          </wp:inline>
+        </w:drawing>
+      </w:r>
+    </w:p>
+    <w:p>
+      <w:pPr>
+        <w:pStyle w:val="ListParagraph"/>
+        <w:numPr>
+          <w:ilvl w:val="0"/>
+          <w:numId w:val="2"/>
+        </w:numPr>
+      </w:pPr>
+      <w:r>
+        <w:t>Optimization / k-NN search Approximation:</w:t>
+      </w:r>
+    </w:p>
+    <w:p>
+      <w:pPr>
+        <w:pStyle w:val="ListParagraph"/>
+        <w:numPr>
+          <w:ilvl w:val="1"/>
+          <w:numId w:val="2"/>
+        </w:numPr>
+      </w:pPr>
+      <w:r>
+        <w:t>Finding AN approximate nearest neighbour vs THE nearest neighbour can increase efficiency a lot!</w:t>
+      </w:r>
+      <w:r>
+        <w:t xml:space="preserve"> In practice should be good enough and there is no need to look for the closest neighbour</w:t>
+      </w:r>
+    </w:p>
+    <w:p>
+      <w:pPr>
+        <w:pStyle w:val="ListParagraph"/>
+        <w:numPr>
+          <w:ilvl w:val="1"/>
+          <w:numId w:val="2"/>
+        </w:numPr>
+      </w:pPr>
+      <w:r>
+        <w:rPr>
+          <w:noProof/>
+        </w:rPr>
+        <w:drawing>
+          <wp:inline distT="0" distB="0" distL="0" distR="0" wp14:anchorId="406AC138" wp14:editId="26608532">
+            <wp:extent cx="5329451" cy="2840894"/>
+            <wp:effectExtent l="0" t="0" r="5080" b="0"/>
+            <wp:docPr id="17" name="Picture 17"/>
+            <wp:cNvGraphicFramePr>
+              <a:graphicFrameLocks xmlns:a="http://schemas.openxmlformats.org/drawingml/2006/main" noChangeAspect="1"/>
+            </wp:cNvGraphicFramePr>
+            <a:graphic xmlns:a="http://schemas.openxmlformats.org/drawingml/2006/main">
+              <a:graphicData uri="http://schemas.openxmlformats.org/drawingml/2006/picture">
+                <pic:pic xmlns:pic="http://schemas.openxmlformats.org/drawingml/2006/picture">
+                  <pic:nvPicPr>
+                    <pic:cNvPr id="1" name=""/>
+                    <pic:cNvPicPr/>
+                  </pic:nvPicPr>
+                  <pic:blipFill>
+                    <a:blip r:embed="rId22"/>
+                    <a:stretch>
+                      <a:fillRect/>
+                    </a:stretch>
+                  </pic:blipFill>
+                  <pic:spPr>
+                    <a:xfrm>
+                      <a:off x="0" y="0"/>
+                      <a:ext cx="5353633" cy="2853784"/>
+                    </a:xfrm>
+                    <a:prstGeom prst="rect">
+                      <a:avLst/>
+                    </a:prstGeom>
+                  </pic:spPr>
+                </pic:pic>
+              </a:graphicData>
+            </a:graphic>
+          </wp:inline>
+        </w:drawing>
+      </w:r>
+    </w:p>
+    <w:p>
+      <w:pPr>
+        <w:pStyle w:val="ListParagraph"/>
+        <w:numPr>
+          <w:ilvl w:val="1"/>
+          <w:numId w:val="2"/>
+        </w:numPr>
+      </w:pPr>
+      <w:r>
+        <w:rPr>
+          <w:noProof/>
+        </w:rPr>
+        <w:drawing>
+          <wp:inline distT="0" distB="0" distL="0" distR="0" wp14:anchorId="4A27D365" wp14:editId="6F976641">
+            <wp:extent cx="4237630" cy="532843"/>
+            <wp:effectExtent l="0" t="0" r="0" b="635"/>
+            <wp:docPr id="19" name="Picture 19"/>
+            <wp:cNvGraphicFramePr>
+              <a:graphicFrameLocks xmlns:a="http://schemas.openxmlformats.org/drawingml/2006/main" noChangeAspect="1"/>
+            </wp:cNvGraphicFramePr>
+            <a:graphic xmlns:a="http://schemas.openxmlformats.org/drawingml/2006/main">
+              <a:graphicData uri="http://schemas.openxmlformats.org/drawingml/2006/picture">
+                <pic:pic xmlns:pic="http://schemas.openxmlformats.org/drawingml/2006/picture">
+                  <pic:nvPicPr>
+                    <pic:cNvPr id="1" name=""/>
+                    <pic:cNvPicPr/>
+                  </pic:nvPicPr>
+                  <pic:blipFill>
+                    <a:blip r:embed="rId23"/>
+                    <a:stretch>
+                      <a:fillRect/>
+                    </a:stretch>
+                  </pic:blipFill>
+                  <pic:spPr>
+                    <a:xfrm>
+                      <a:off x="0" y="0"/>
+                      <a:ext cx="4301509" cy="540875"/>
+                    </a:xfrm>
+                    <a:prstGeom prst="rect">
+                      <a:avLst/>
+                    </a:prstGeom>
+                  </pic:spPr>
+                </pic:pic>
+              </a:graphicData>
+            </a:graphic>
+          </wp:inline>
+        </w:drawing>
+      </w:r>
+    </w:p>
+    <w:p>
+      <w:pPr>
+        <w:pStyle w:val="ListParagraph"/>
+        <w:numPr>
+          <w:ilvl w:val="2"/>
+          <w:numId w:val="2"/>
+        </w:numPr>
+      </w:pPr>
+      <w:r>
+        <w:t xml:space="preserve">Dimensionality reduction would really help (e.g. </w:t>
+      </w:r>
+      <w:r>
+        <w:t>L1 regularization)</w:t>
+      </w:r>
+    </w:p>
+    <w:p>
+      <w:pPr>
+        <w:pStyle w:val="ListParagraph"/>
+        <w:numPr>
+          <w:ilvl w:val="0"/>
+          <w:numId w:val="2"/>
+        </w:numPr>
+      </w:pPr>
+      <w:r>
+        <w:t>Locality sensitive hashing (LSH) as an alternative to KD-trees</w:t>
+      </w:r>
+    </w:p>
+    <w:p>
+      <w:pPr>
+        <w:pStyle w:val="ListParagraph"/>
+        <w:numPr>
+          <w:ilvl w:val="1"/>
+          <w:numId w:val="2"/>
+        </w:numPr>
+      </w:pPr>
+      <w:r>
+        <w:t xml:space="preserve">Calculate scores and </w:t>
+      </w:r>
+      <w:r>
+        <w:t>put point in bin 0 with score &lt;0 and to bin 1 with scores &gt;=0</w:t>
+      </w:r>
+      <w:r>
+        <w:t>. Then we will look only for the NNs in the same bin</w:t>
+      </w:r>
+    </w:p>
+    <w:p>
+      <w:pPr>
+        <w:pStyle w:val="ListParagraph"/>
+        <w:numPr>
+          <w:ilvl w:val="1"/>
+          <w:numId w:val="2"/>
+        </w:numPr>
+      </w:pPr>
+      <w:r>
+        <w:rPr>
+          <w:noProof/>
+        </w:rPr>
+        <w:lastRenderedPageBreak/>
+        <w:drawing>
+          <wp:inline distT="0" distB="0" distL="0" distR="0" wp14:anchorId="69CB1DA1" wp14:editId="028937A8">
+            <wp:extent cx="2627194" cy="2012723"/>
+            <wp:effectExtent l="0" t="0" r="1905" b="6985"/>
+            <wp:docPr id="21" name="Picture 21"/>
+            <wp:cNvGraphicFramePr>
+              <a:graphicFrameLocks xmlns:a="http://schemas.openxmlformats.org/drawingml/2006/main" noChangeAspect="1"/>
+            </wp:cNvGraphicFramePr>
+            <a:graphic xmlns:a="http://schemas.openxmlformats.org/drawingml/2006/main">
+              <a:graphicData uri="http://schemas.openxmlformats.org/drawingml/2006/picture">
+                <pic:pic xmlns:pic="http://schemas.openxmlformats.org/drawingml/2006/picture">
+                  <pic:nvPicPr>
+                    <pic:cNvPr id="1" name=""/>
+                    <pic:cNvPicPr/>
+                  </pic:nvPicPr>
+                  <pic:blipFill>
+                    <a:blip r:embed="rId24"/>
+                    <a:stretch>
+                      <a:fillRect/>
+                    </a:stretch>
+                  </pic:blipFill>
+                  <pic:spPr>
+                    <a:xfrm>
+                      <a:off x="0" y="0"/>
+                      <a:ext cx="2641764" cy="2023885"/>
+                    </a:xfrm>
+                    <a:prstGeom prst="rect">
+                      <a:avLst/>
+                    </a:prstGeom>
+                  </pic:spPr>
+                </pic:pic>
+              </a:graphicData>
+            </a:graphic>
+          </wp:inline>
+        </w:drawing>
+      </w:r>
+    </w:p>
+    <w:p>
+      <w:pPr>
+        <w:pStyle w:val="ListParagraph"/>
+        <w:numPr>
+          <w:ilvl w:val="1"/>
+          <w:numId w:val="2"/>
+        </w:numPr>
+      </w:pPr>
+      <w:r>
+        <w:t>We store points in a Hash table</w:t>
+      </w:r>
+    </w:p>
+    <w:p>
+      <w:pPr>
+        <w:pStyle w:val="ListParagraph"/>
+        <w:numPr>
+          <w:ilvl w:val="1"/>
+          <w:numId w:val="2"/>
+        </w:numPr>
+      </w:pPr>
+      <w:r>
+        <w:rPr>
+          <w:noProof/>
+        </w:rPr>
+        <w:drawing>
+          <wp:inline distT="0" distB="0" distL="0" distR="0" wp14:anchorId="74882588" wp14:editId="66D6668E">
+            <wp:extent cx="3688643" cy="1276680"/>
+            <wp:effectExtent l="0" t="0" r="7620" b="0"/>
+            <wp:docPr id="22" name="Picture 22"/>
+            <wp:cNvGraphicFramePr>
+              <a:graphicFrameLocks xmlns:a="http://schemas.openxmlformats.org/drawingml/2006/main" noChangeAspect="1"/>
+            </wp:cNvGraphicFramePr>
+            <a:graphic xmlns:a="http://schemas.openxmlformats.org/drawingml/2006/main">
+              <a:graphicData uri="http://schemas.openxmlformats.org/drawingml/2006/picture">
+                <pic:pic xmlns:pic="http://schemas.openxmlformats.org/drawingml/2006/picture">
+                  <pic:nvPicPr>
+                    <pic:cNvPr id="1" name=""/>
+                    <pic:cNvPicPr/>
+                  </pic:nvPicPr>
+                  <pic:blipFill>
+                    <a:blip r:embed="rId25"/>
+                    <a:stretch>
+                      <a:fillRect/>
+                    </a:stretch>
+                  </pic:blipFill>
+                  <pic:spPr>
+                    <a:xfrm>
+                      <a:off x="0" y="0"/>
+                      <a:ext cx="3715381" cy="1285934"/>
+                    </a:xfrm>
+                    <a:prstGeom prst="rect">
+                      <a:avLst/>
+                    </a:prstGeom>
+                  </pic:spPr>
+                </pic:pic>
+              </a:graphicData>
+            </a:graphic>
+          </wp:inline>
+        </w:drawing>
+      </w:r>
+    </w:p>
+    <w:p>
+      <w:pPr>
+        <w:pStyle w:val="ListParagraph"/>
+        <w:numPr>
+          <w:ilvl w:val="1"/>
+          <w:numId w:val="2"/>
+        </w:numPr>
+      </w:pPr>
+      <w:r>
+        <w:t>But it will provide only approximate search. We will miss the closest NN if it is in another bin</w:t>
+      </w:r>
+    </w:p>
+    <w:p>
+      <w:pPr>
+        <w:pStyle w:val="ListParagraph"/>
+        <w:numPr>
+          <w:ilvl w:val="1"/>
+          <w:numId w:val="2"/>
+        </w:numPr>
+      </w:pPr>
+      <w:r>
+        <w:t>Challenges:</w:t>
+      </w:r>
+    </w:p>
+    <w:p>
+      <w:pPr>
+        <w:pStyle w:val="ListParagraph"/>
+        <w:numPr>
+          <w:ilvl w:val="2"/>
+          <w:numId w:val="2"/>
+        </w:numPr>
+      </w:pPr>
+      <w:r>
+        <w:t>1. How to find good line(s)?</w:t>
+      </w:r>
+    </w:p>
+    <w:p>
+      <w:pPr>
+        <w:pStyle w:val="ListParagraph"/>
+        <w:numPr>
+          <w:ilvl w:val="2"/>
+          <w:numId w:val="2"/>
+        </w:numPr>
+      </w:pPr>
+      <w:r>
+        <w:t>2. How to prevent close points to be separated in separate bins?</w:t>
+      </w:r>
+    </w:p>
+    <w:p>
+      <w:pPr>
+        <w:pStyle w:val="ListParagraph"/>
+        <w:numPr>
+          <w:ilvl w:val="2"/>
+          <w:numId w:val="2"/>
+        </w:numPr>
+      </w:pPr>
+      <w:r>
+        <w:t>3. Bin can contain a lot of points, so still a lot of brute force there</w:t>
+      </w:r>
+    </w:p>
+    <w:p>
+      <w:pPr>
+        <w:pStyle w:val="ListParagraph"/>
+        <w:numPr>
+          <w:ilvl w:val="1"/>
+          <w:numId w:val="2"/>
+        </w:numPr>
+      </w:pPr>
+      <w:r>
+        <w:t>Solutions:</w:t>
+      </w:r>
+    </w:p>
+    <w:p>
+      <w:pPr>
+        <w:pStyle w:val="ListParagraph"/>
+        <w:numPr>
+          <w:ilvl w:val="2"/>
+          <w:numId w:val="2"/>
+        </w:numPr>
+      </w:pPr>
+      <w:r>
+        <w:t>Draw line randomly!</w:t>
+      </w:r>
+      <w:r>
+        <w:t xml:space="preserve"> </w:t>
+      </w:r>
+      <w:r>
+        <w:t xml:space="preserve">(covers Challenge 1 and 2). </w:t>
+      </w:r>
+      <w:r>
+        <w:t xml:space="preserve">Actually it is very unlikely that a random line would </w:t>
+      </w:r>
+      <w:r>
+        <w:t>separate close NNs into separate bins</w:t>
+      </w:r>
+    </w:p>
+    <w:p>
+      <w:pPr>
+        <w:pStyle w:val="ListParagraph"/>
+        <w:numPr>
+          <w:ilvl w:val="2"/>
+          <w:numId w:val="2"/>
+        </w:numPr>
+      </w:pPr>
+      <w:r>
+        <w:rPr>
+          <w:noProof/>
+        </w:rPr>
+        <w:drawing>
+          <wp:inline distT="0" distB="0" distL="0" distR="0" wp14:anchorId="46BC7778" wp14:editId="47EC1941">
+            <wp:extent cx="3132161" cy="1763290"/>
+            <wp:effectExtent l="0" t="0" r="0" b="8890"/>
+            <wp:docPr id="23" name="Picture 23"/>
+            <wp:cNvGraphicFramePr>
+              <a:graphicFrameLocks xmlns:a="http://schemas.openxmlformats.org/drawingml/2006/main" noChangeAspect="1"/>
+            </wp:cNvGraphicFramePr>
+            <a:graphic xmlns:a="http://schemas.openxmlformats.org/drawingml/2006/main">
+              <a:graphicData uri="http://schemas.openxmlformats.org/drawingml/2006/picture">
+                <pic:pic xmlns:pic="http://schemas.openxmlformats.org/drawingml/2006/picture">
+                  <pic:nvPicPr>
+                    <pic:cNvPr id="1" name=""/>
+                    <pic:cNvPicPr/>
+                  </pic:nvPicPr>
+                  <pic:blipFill>
+                    <a:blip r:embed="rId26"/>
+                    <a:stretch>
+                      <a:fillRect/>
+                    </a:stretch>
+                  </pic:blipFill>
+                  <pic:spPr>
+                    <a:xfrm>
+                      <a:off x="0" y="0"/>
+                      <a:ext cx="3165925" cy="1782298"/>
+                    </a:xfrm>
+                    <a:prstGeom prst="rect">
+                      <a:avLst/>
+                    </a:prstGeom>
+                  </pic:spPr>
+                </pic:pic>
+              </a:graphicData>
+            </a:graphic>
+          </wp:inline>
+        </w:drawing>
+      </w:r>
+    </w:p>
+    <w:p>
+      <w:pPr>
+        <w:pStyle w:val="ListParagraph"/>
+        <w:numPr>
+          <w:ilvl w:val="2"/>
+          <w:numId w:val="2"/>
+        </w:numPr>
+      </w:pPr>
+      <w:r>
+        <w:t>We can draw more lines and separate points in more bins! (thus cover cahllange 3)</w:t>
+      </w:r>
+      <w:r>
+        <w:rPr>
+          <w:noProof/>
+        </w:rPr>
+        <w:drawing>
+          <wp:inline distT="0" distB="0" distL="0" distR="0" wp14:anchorId="39FF2B4E" wp14:editId="6667ACDB">
+            <wp:extent cx="2772900" cy="2010609"/>
+            <wp:effectExtent l="0" t="0" r="8890" b="8890"/>
+            <wp:docPr id="24" name="Picture 24"/>
+            <wp:cNvGraphicFramePr>
+              <a:graphicFrameLocks xmlns:a="http://schemas.openxmlformats.org/drawingml/2006/main" noChangeAspect="1"/>
+            </wp:cNvGraphicFramePr>
+            <a:graphic xmlns:a="http://schemas.openxmlformats.org/drawingml/2006/main">
+              <a:graphicData uri="http://schemas.openxmlformats.org/drawingml/2006/picture">
+                <pic:pic xmlns:pic="http://schemas.openxmlformats.org/drawingml/2006/picture">
+                  <pic:nvPicPr>
+                    <pic:cNvPr id="1" name=""/>
+                    <pic:cNvPicPr/>
+                  </pic:nvPicPr>
+                  <pic:blipFill>
+                    <a:blip r:embed="rId27"/>
+                    <a:stretch>
+                      <a:fillRect/>
+                    </a:stretch>
+                  </pic:blipFill>
+                  <pic:spPr>
+                    <a:xfrm>
+                      <a:off x="0" y="0"/>
+                      <a:ext cx="2794288" cy="2026117"/>
+                    </a:xfrm>
+                    <a:prstGeom prst="rect">
+                      <a:avLst/>
+                    </a:prstGeom>
+                  </pic:spPr>
+                </pic:pic>
+              </a:graphicData>
+            </a:graphic>
+          </wp:inline>
+        </w:drawing>
+      </w:r>
+    </w:p>
+    <w:p>
+      <w:pPr>
+        <w:pStyle w:val="ListParagraph"/>
+        <w:numPr>
+          <w:ilvl w:val="2"/>
+          <w:numId w:val="2"/>
+        </w:numPr>
+      </w:pPr>
+      <w:r>
+        <w:lastRenderedPageBreak/>
+        <w:t xml:space="preserve">It is more likely that 2 NNs will be split in separate </w:t>
       </w:r>
       <w:bookmarkStart w:id="0" w:name="_GoBack"/>
       <w:bookmarkEnd w:id="0"/>
+      <w:r>
+        <w:t xml:space="preserve">bins. However, we can look not just in one bin, but also in </w:t>
+      </w:r>
+      <w:r>
+        <w:t xml:space="preserve">several </w:t>
+      </w:r>
+      <w:r>
+        <w:t>bins nearby</w:t>
+      </w:r>
+      <w:r>
+        <w:t>. (Still could be a problem if there are many lines separating 2NNs)</w:t>
+      </w:r>
+    </w:p>
+    <w:p>
+      <w:pPr>
+        <w:pStyle w:val="ListParagraph"/>
+        <w:numPr>
+          <w:ilvl w:val="2"/>
+          <w:numId w:val="2"/>
+        </w:numPr>
+      </w:pPr>
+      <w:r>
+        <w:rPr>
+          <w:noProof/>
+        </w:rPr>
+        <w:drawing>
+          <wp:inline distT="0" distB="0" distL="0" distR="0" wp14:anchorId="26F8C2D4" wp14:editId="58F6D85B">
+            <wp:extent cx="4415051" cy="777948"/>
+            <wp:effectExtent l="0" t="0" r="5080" b="3175"/>
+            <wp:docPr id="25" name="Picture 25"/>
+            <wp:cNvGraphicFramePr>
+              <a:graphicFrameLocks xmlns:a="http://schemas.openxmlformats.org/drawingml/2006/main" noChangeAspect="1"/>
+            </wp:cNvGraphicFramePr>
+            <a:graphic xmlns:a="http://schemas.openxmlformats.org/drawingml/2006/main">
+              <a:graphicData uri="http://schemas.openxmlformats.org/drawingml/2006/picture">
+                <pic:pic xmlns:pic="http://schemas.openxmlformats.org/drawingml/2006/picture">
+                  <pic:nvPicPr>
+                    <pic:cNvPr id="1" name=""/>
+                    <pic:cNvPicPr/>
+                  </pic:nvPicPr>
+                  <pic:blipFill>
+                    <a:blip r:embed="rId28"/>
+                    <a:stretch>
+                      <a:fillRect/>
+                    </a:stretch>
+                  </pic:blipFill>
+                  <pic:spPr>
+                    <a:xfrm>
+                      <a:off x="0" y="0"/>
+                      <a:ext cx="4466638" cy="787038"/>
+                    </a:xfrm>
+                    <a:prstGeom prst="rect">
+                      <a:avLst/>
+                    </a:prstGeom>
+                  </pic:spPr>
+                </pic:pic>
+              </a:graphicData>
+            </a:graphic>
+          </wp:inline>
+        </w:drawing>
+      </w:r>
+    </w:p>
+    <w:p>
+      <w:pPr>
+        <w:pStyle w:val="ListParagraph"/>
+        <w:numPr>
+          <w:ilvl w:val="2"/>
+          <w:numId w:val="2"/>
+        </w:numPr>
+      </w:pPr>
+      <w:r>
+        <w:t>We will search until good approximation is found or while our computational budget is reached</w:t>
+      </w:r>
+    </w:p>
+    <w:p>
+      <w:pPr>
+        <w:pStyle w:val="ListParagraph"/>
+        <w:numPr>
+          <w:ilvl w:val="2"/>
+          <w:numId w:val="2"/>
+        </w:numPr>
+      </w:pPr>
+      <w:r>
+        <w:t>We encode each bin and thus can effectively loop over those that are nearby</w:t>
+      </w:r>
+    </w:p>
+    <w:p>
+      <w:pPr>
+        <w:pStyle w:val="ListParagraph"/>
+        <w:numPr>
+          <w:ilvl w:val="2"/>
+          <w:numId w:val="2"/>
+        </w:numPr>
+      </w:pPr>
+      <w:r>
+        <w:t>Instead of comparing various bins, we can make several independent hashtables and look at 1 bin in each. This can be computationally more effective in m</w:t>
+      </w:r>
+      <w:r>
+        <w:t>ost</w:t>
+      </w:r>
+      <w:r>
+        <w:t xml:space="preserve"> cases.</w:t>
+      </w:r>
+    </w:p>
+    <w:p>
+      <w:pPr>
+        <w:pStyle w:val="ListParagraph"/>
+        <w:numPr>
+          <w:ilvl w:val="2"/>
+          <w:numId w:val="2"/>
+        </w:numPr>
+      </w:pPr>
+      <w:r>
+        <w:rPr>
+          <w:noProof/>
+        </w:rPr>
+        <w:drawing>
+          <wp:inline distT="0" distB="0" distL="0" distR="0" wp14:anchorId="4A314781" wp14:editId="45FC12F8">
+            <wp:extent cx="3991970" cy="2222197"/>
+            <wp:effectExtent l="0" t="0" r="8890" b="6985"/>
+            <wp:docPr id="27" name="Picture 27"/>
+            <wp:cNvGraphicFramePr>
+              <a:graphicFrameLocks xmlns:a="http://schemas.openxmlformats.org/drawingml/2006/main" noChangeAspect="1"/>
+            </wp:cNvGraphicFramePr>
+            <a:graphic xmlns:a="http://schemas.openxmlformats.org/drawingml/2006/main">
+              <a:graphicData uri="http://schemas.openxmlformats.org/drawingml/2006/picture">
+                <pic:pic xmlns:pic="http://schemas.openxmlformats.org/drawingml/2006/picture">
+                  <pic:nvPicPr>
+                    <pic:cNvPr id="1" name=""/>
+                    <pic:cNvPicPr/>
+                  </pic:nvPicPr>
+                  <pic:blipFill>
+                    <a:blip r:embed="rId29"/>
+                    <a:stretch>
+                      <a:fillRect/>
+                    </a:stretch>
+                  </pic:blipFill>
+                  <pic:spPr>
+                    <a:xfrm>
+                      <a:off x="0" y="0"/>
+                      <a:ext cx="4003690" cy="2228721"/>
+                    </a:xfrm>
+                    <a:prstGeom prst="rect">
+                      <a:avLst/>
+                    </a:prstGeom>
+                  </pic:spPr>
+                </pic:pic>
+              </a:graphicData>
+            </a:graphic>
+          </wp:inline>
+        </w:drawing>
+      </w:r>
+    </w:p>
+    <w:p>
+      <w:pPr>
+        <w:pStyle w:val="ListParagraph"/>
+        <w:numPr>
+          <w:ilvl w:val="1"/>
+          <w:numId w:val="2"/>
+        </w:numPr>
+      </w:pPr>
+      <w:r>
+        <w:t>When we will do many queries, we should not worry much about the cost of building a LHS table or KD-tree, we should worry about the time to execute query</w:t>
+      </w:r>
+    </w:p>
+    <w:p>
+      <w:pPr>
+        <w:pStyle w:val="ListParagraph"/>
+        <w:numPr>
+          <w:ilvl w:val="1"/>
+          <w:numId w:val="2"/>
+        </w:numPr>
+      </w:pPr>
+      <w:r>
+        <w:t>Many dimensions:</w:t>
+      </w:r>
+    </w:p>
+    <w:p>
+      <w:pPr>
+        <w:pStyle w:val="ListParagraph"/>
+        <w:numPr>
+          <w:ilvl w:val="2"/>
+          <w:numId w:val="2"/>
+        </w:numPr>
+      </w:pPr>
+      <w:r>
+        <w:t>We will draw planes(hyperplane):</w:t>
+      </w:r>
+    </w:p>
+    <w:p>
+      <w:pPr>
+        <w:pStyle w:val="ListParagraph"/>
+        <w:numPr>
+          <w:ilvl w:val="2"/>
+          <w:numId w:val="2"/>
+        </w:numPr>
+      </w:pPr>
+      <w:r>
+        <w:rPr>
+          <w:noProof/>
+        </w:rPr>
+        <w:drawing>
+          <wp:inline distT="0" distB="0" distL="0" distR="0" wp14:anchorId="1AF61E59" wp14:editId="1CF8B4F3">
+            <wp:extent cx="3521122" cy="1761865"/>
+            <wp:effectExtent l="0" t="0" r="3175" b="0"/>
+            <wp:docPr id="26" name="Picture 26"/>
+            <wp:cNvGraphicFramePr>
+              <a:graphicFrameLocks xmlns:a="http://schemas.openxmlformats.org/drawingml/2006/main" noChangeAspect="1"/>
+            </wp:cNvGraphicFramePr>
+            <a:graphic xmlns:a="http://schemas.openxmlformats.org/drawingml/2006/main">
+              <a:graphicData uri="http://schemas.openxmlformats.org/drawingml/2006/picture">
+                <pic:pic xmlns:pic="http://schemas.openxmlformats.org/drawingml/2006/picture">
+                  <pic:nvPicPr>
+                    <pic:cNvPr id="1" name=""/>
+                    <pic:cNvPicPr/>
+                  </pic:nvPicPr>
+                  <pic:blipFill>
+                    <a:blip r:embed="rId30"/>
+                    <a:stretch>
+                      <a:fillRect/>
+                    </a:stretch>
+                  </pic:blipFill>
+                  <pic:spPr>
+                    <a:xfrm>
+                      <a:off x="0" y="0"/>
+                      <a:ext cx="3539714" cy="1771168"/>
+                    </a:xfrm>
+                    <a:prstGeom prst="rect">
+                      <a:avLst/>
+                    </a:prstGeom>
+                  </pic:spPr>
+                </pic:pic>
+              </a:graphicData>
+            </a:graphic>
+          </wp:inline>
+        </w:drawing>
+      </w:r>
     </w:p>
     <w:sectPr>
       <w:pgSz w:w="12240" w:h="15840"/>
@@ -914,7 +2292,7 @@
         <w:rFonts w:ascii="Wingdings" w:hAnsi="Wingdings" w:hint="default"/>
       </w:rPr>
     </w:lvl>
-    <w:lvl w:ilvl="3" w:tplc="04090001" w:tentative="1">
+    <w:lvl w:ilvl="3" w:tplc="04090001">
       <w:start w:val="1"/>
       <w:numFmt w:val="bullet"/>
       <w:lvlText w:val=""/>

</xml_diff>